<commit_message>
changes to USGS login system
Major changes to the logic of logging in. User can now save and use their own USGS login credentials.
</commit_message>
<xml_diff>
--- a/HyperGix Final Report.docx
+++ b/HyperGix Final Report.docx
@@ -348,14 +348,7 @@
           <w:sz w:val="24"/>
           <w:szCs w:val="24"/>
         </w:rPr>
-        <w:t>S</w:t>
-      </w:r>
-      <w:r>
-        <w:rPr>
-          <w:sz w:val="24"/>
-          <w:szCs w:val="24"/>
-        </w:rPr>
-        <w:t>ystem Requirements………………………………………………………………………………………………………</w:t>
+        <w:t>HyperGix Overview</w:t>
       </w:r>
     </w:p>
     <w:p>
@@ -375,6 +368,26 @@
           <w:sz w:val="24"/>
           <w:szCs w:val="24"/>
         </w:rPr>
+        <w:t>System Requirements………………………………………………………………………………………………………</w:t>
+      </w:r>
+    </w:p>
+    <w:p>
+      <w:pPr>
+        <w:numPr>
+          <w:ilvl w:val="0"/>
+          <w:numId w:val="1"/>
+        </w:numPr>
+        <w:spacing w:before="0" w:after="0"/>
+        <w:rPr>
+          <w:sz w:val="24"/>
+          <w:szCs w:val="24"/>
+        </w:rPr>
+      </w:pPr>
+      <w:r>
+        <w:rPr>
+          <w:sz w:val="24"/>
+          <w:szCs w:val="24"/>
+        </w:rPr>
         <w:t>System Design and Structure……………………………………………………………………………………………</w:t>
       </w:r>
     </w:p>
@@ -435,14 +448,7 @@
           <w:sz w:val="24"/>
           <w:szCs w:val="24"/>
         </w:rPr>
-        <w:t>Downloading and Handling</w:t>
-      </w:r>
-      <w:r>
-        <w:rPr>
-          <w:sz w:val="24"/>
-          <w:szCs w:val="24"/>
-        </w:rPr>
-        <w:t xml:space="preserve"> Hyperion Data………………………………………………………………</w:t>
+        <w:t>Downloading and Handling Hyperion Data………………………………………………………………</w:t>
       </w:r>
     </w:p>
     <w:p>
@@ -522,144 +528,131 @@
           <w:sz w:val="24"/>
           <w:szCs w:val="24"/>
         </w:rPr>
-        <w:t>Conclusions and Future Direction</w:t>
-      </w:r>
-      <w:r>
+        <w:t>Conclusions and Future Directions…………………………………………………………………………………..</w:t>
+      </w:r>
+    </w:p>
+    <w:p>
+      <w:pPr>
         <w:rPr>
           <w:sz w:val="24"/>
           <w:szCs w:val="24"/>
         </w:rPr>
-        <w:t>s…………………………………………………………………………………..</w:t>
-      </w:r>
-    </w:p>
-    <w:p>
-      <w:pPr>
+      </w:pPr>
+      <w:r>
         <w:rPr>
           <w:sz w:val="24"/>
           <w:szCs w:val="24"/>
         </w:rPr>
-      </w:pPr>
-      <w:r>
+        <w:t>References…………………………………………………………………………………………………………………………………</w:t>
+      </w:r>
+    </w:p>
+    <w:p>
+      <w:pPr>
         <w:rPr>
           <w:sz w:val="24"/>
           <w:szCs w:val="24"/>
         </w:rPr>
-        <w:t>References…………………………………………………………………………………………………………………………………</w:t>
-      </w:r>
-    </w:p>
-    <w:p>
-      <w:pPr>
+      </w:pPr>
+      <w:r>
         <w:rPr>
           <w:sz w:val="24"/>
           <w:szCs w:val="24"/>
         </w:rPr>
-      </w:pPr>
-      <w:r>
+        <w:t>Appendix I - Installation of HyperGix …………………………………………………………………………………………</w:t>
+      </w:r>
+    </w:p>
+    <w:p>
+      <w:pPr>
         <w:rPr>
           <w:sz w:val="24"/>
           <w:szCs w:val="24"/>
         </w:rPr>
-        <w:t>Appendix I - Installation of HyperGix …………………………………………………………………………………………</w:t>
-      </w:r>
-    </w:p>
-    <w:p>
-      <w:pPr>
+      </w:pPr>
+      <w:r>
         <w:rPr>
           <w:sz w:val="24"/>
           <w:szCs w:val="24"/>
         </w:rPr>
-      </w:pPr>
+        <w:t>Appendix II - Source Code and Modularity………………………………………………………………………………..</w:t>
+      </w:r>
+      <w:r>
+        <w:br w:type="page"/>
+      </w:r>
+    </w:p>
+    <w:p>
+      <w:pPr>
+        <w:pStyle w:val="Heading2"/>
+      </w:pPr>
+      <w:bookmarkStart w:id="5" w:name="_r5k5bffn0hnq" w:colFirst="0" w:colLast="0"/>
+      <w:bookmarkEnd w:id="5"/>
+      <w:r>
+        <w:lastRenderedPageBreak/>
+        <w:t>List of Figures</w:t>
+      </w:r>
+    </w:p>
+    <w:p>
+      <w:pPr>
+        <w:pStyle w:val="FigureList"/>
+      </w:pPr>
+      <w:r>
+        <w:t>Figure 1. Advanced Land Imager and Hyperion band comparison</w:t>
+      </w:r>
+    </w:p>
+    <w:p>
+      <w:pPr>
+        <w:pStyle w:val="FigureList"/>
+      </w:pPr>
+      <w:r>
+        <w:t>Figure 2. Example spectral signatures of three minerals</w:t>
+      </w:r>
+    </w:p>
+    <w:p>
+      <w:pPr>
+        <w:pStyle w:val="FigureList"/>
+      </w:pPr>
+      <w:r>
+        <w:t>Figure 3. GERBIL software interface</w:t>
+      </w:r>
+    </w:p>
+    <w:p>
+      <w:pPr>
+        <w:pStyle w:val="FigureList"/>
+      </w:pPr>
+    </w:p>
+    <w:p>
+      <w:pPr>
+        <w:pStyle w:val="Heading2"/>
+      </w:pPr>
+      <w:r>
+        <w:br w:type="page"/>
+      </w:r>
+    </w:p>
+    <w:p>
+      <w:pPr>
+        <w:pStyle w:val="Heading2"/>
+        <w:spacing w:line="480" w:lineRule="auto"/>
+      </w:pPr>
+      <w:bookmarkStart w:id="6" w:name="_p9tayptzcb0u" w:colFirst="0" w:colLast="0"/>
+      <w:bookmarkEnd w:id="6"/>
+      <w:r>
+        <w:lastRenderedPageBreak/>
+        <w:t>1.</w:t>
+      </w:r>
+      <w:r>
+        <w:tab/>
+        <w:t>Introduction</w:t>
+      </w:r>
+    </w:p>
+    <w:p>
       <w:r>
         <w:rPr>
           <w:sz w:val="24"/>
           <w:szCs w:val="24"/>
         </w:rPr>
-        <w:t>Appendix II - Source Code and Modularity………………………………………………………………………………..</w:t>
-      </w:r>
-      <w:r>
-        <w:br w:type="page"/>
-      </w:r>
-    </w:p>
-    <w:p>
-      <w:pPr>
-        <w:pStyle w:val="Heading2"/>
-      </w:pPr>
-      <w:bookmarkStart w:id="5" w:name="_r5k5bffn0hnq" w:colFirst="0" w:colLast="0"/>
-      <w:bookmarkEnd w:id="5"/>
-      <w:r>
-        <w:lastRenderedPageBreak/>
-        <w:t>List of Figure</w:t>
-      </w:r>
-      <w:r>
-        <w:t>s</w:t>
-      </w:r>
-    </w:p>
-    <w:p>
-      <w:pPr>
-        <w:pStyle w:val="FigureList"/>
-      </w:pPr>
-      <w:r>
-        <w:t>Figure 1. Advanced Land Imager and Hyperion band comparison</w:t>
-      </w:r>
-    </w:p>
-    <w:p>
-      <w:pPr>
-        <w:pStyle w:val="FigureList"/>
-      </w:pPr>
-      <w:r>
-        <w:t>Figure 2. Example spectral signatures of three minerals</w:t>
-      </w:r>
-    </w:p>
-    <w:p>
-      <w:pPr>
-        <w:pStyle w:val="FigureList"/>
-      </w:pPr>
-      <w:r>
-        <w:t>Figure 3. GERBIL software interface</w:t>
-      </w:r>
-    </w:p>
-    <w:p>
-      <w:pPr>
-        <w:pStyle w:val="FigureList"/>
-      </w:pPr>
-    </w:p>
-    <w:p>
-      <w:pPr>
-        <w:pStyle w:val="Heading2"/>
-      </w:pPr>
-      <w:r>
-        <w:br w:type="page"/>
-      </w:r>
-    </w:p>
-    <w:p>
-      <w:pPr>
-        <w:pStyle w:val="Heading2"/>
-        <w:spacing w:line="480" w:lineRule="auto"/>
-      </w:pPr>
-      <w:bookmarkStart w:id="6" w:name="_p9tayptzcb0u" w:colFirst="0" w:colLast="0"/>
-      <w:bookmarkEnd w:id="6"/>
-      <w:r>
-        <w:lastRenderedPageBreak/>
-        <w:t>1.</w:t>
-      </w:r>
-      <w:r>
         <w:tab/>
-        <w:t>Introduction</w:t>
-      </w:r>
-    </w:p>
-    <w:p>
-      <w:r>
-        <w:rPr>
-          <w:sz w:val="24"/>
-          <w:szCs w:val="24"/>
-        </w:rPr>
-        <w:tab/>
-      </w:r>
-      <w:r>
-        <w:t>Spectral imaging is the art and science of capturing electromagnetic (EM) information across the EM spectrum. This spectrum includes visible light, but also infrared, ultraviolet, microwaves, x-rays, gamma rays and radio waves. Wave typ</w:t>
-      </w:r>
-      <w:r>
-        <w:t xml:space="preserve">e is determined simply by its frequency and wavelength. Radio waves are the largest </w:t>
+      </w:r>
+      <w:r>
+        <w:t xml:space="preserve">Spectral imaging is the art and science of capturing electromagnetic (EM) information across the EM spectrum. This spectrum includes visible light, but also infrared, ultraviolet, microwaves, x-rays, gamma rays and radio waves. Wave type is determined simply by its frequency and wavelength. Radio waves are the largest </w:t>
       </w:r>
       <w:r>
         <w:t>and have</w:t>
@@ -671,13 +664,7 @@
         <w:t>opposite</w:t>
       </w:r>
       <w:r>
-        <w:t xml:space="preserve"> end of the spectrum with wavelengths as small as atoms. [] All physical objects reflect these waves in diff</w:t>
-      </w:r>
-      <w:r>
-        <w:t>erent amounts. Plants appear green not because they absorb green light, but because they reject it and reflect it away back towards our eyes. However, human eyes can only see within the visible light spectrum and cannot measure the light reflected in other</w:t>
-      </w:r>
-      <w:r>
-        <w:t xml:space="preserve"> frequencies without special tools. Spectral imaging was developed to capture and display that type of information, using specialized film or digital sensors sensitive to specific frequencies of interest.</w:t>
+        <w:t xml:space="preserve"> end of the spectrum with wavelengths as small as atoms. [] All physical objects reflect these waves in different amounts. Plants appear green not because they absorb green light, but because they reject it and reflect it away back towards our eyes. However, human eyes can only see within the visible light spectrum and cannot measure the light reflected in other frequencies without special tools. Spectral imaging was developed to capture and display that type of information, using specialized film or digital sensors sensitive to specific frequencies of interest.</w:t>
       </w:r>
     </w:p>
     <w:p>
@@ -689,13 +676,7 @@
         <w:t xml:space="preserve"> (HSI)</w:t>
       </w:r>
       <w:r>
-        <w:t xml:space="preserve"> is a more recent advancement</w:t>
-      </w:r>
-      <w:r>
-        <w:t xml:space="preserve"> within this field. Rather than capturing light in a few choice frequency ranges, hyperspectral sensors aim to capture reflectance values across a wide and continuous expanse of the EM spectrum – usually beginning with ultraviolet and visible light and exp</w:t>
-      </w:r>
-      <w:r>
-        <w:t>anding to the near infrared and shortwave infrared frequency ranges.</w:t>
+        <w:t xml:space="preserve"> is a more recent advancement within this field. Rather than capturing light in a few choice frequency ranges, hyperspectral sensors aim to capture reflectance values across a wide and continuous expanse of the EM spectrum – usually beginning with ultraviolet and visible light and expanding to the near infrared and shortwave infrared frequency ranges.</w:t>
       </w:r>
     </w:p>
     <w:p>
@@ -759,14 +740,27 @@
       <w:r>
         <w:t xml:space="preserve">Figure </w:t>
       </w:r>
-      <w:fldSimple w:instr=" SEQ Figure \* ARABIC ">
-        <w:r>
-          <w:rPr>
-            <w:noProof/>
-          </w:rPr>
-          <w:t>1</w:t>
-        </w:r>
-      </w:fldSimple>
+      <w:r>
+        <w:fldChar w:fldCharType="begin"/>
+      </w:r>
+      <w:r>
+        <w:instrText xml:space="preserve"> SEQ Figure \* ARABIC </w:instrText>
+      </w:r>
+      <w:r>
+        <w:fldChar w:fldCharType="separate"/>
+      </w:r>
+      <w:r>
+        <w:rPr>
+          <w:noProof/>
+        </w:rPr>
+        <w:t>1</w:t>
+      </w:r>
+      <w:r>
+        <w:rPr>
+          <w:noProof/>
+        </w:rPr>
+        <w:fldChar w:fldCharType="end"/>
+      </w:r>
       <w:r>
         <w:rPr>
           <w:rFonts w:ascii="Times New Roman" w:hAnsi="Times New Roman" w:cs="Times New Roman"/>
@@ -854,10 +848,7 @@
         <w:t>spectral signature</w:t>
       </w:r>
       <w:r>
-        <w:t xml:space="preserve"> </w:t>
-      </w:r>
-      <w:r>
-        <w:t>–</w:t>
+        <w:t xml:space="preserve"> –</w:t>
       </w:r>
       <w:r>
         <w:t xml:space="preserve"> from known material samples, store them in a </w:t>
@@ -883,6 +874,7 @@
           <w:id w:val="1218013836"/>
           <w:citation/>
         </w:sdtPr>
+        <w:sdtEndPr/>
         <w:sdtContent>
           <w:r>
             <w:fldChar w:fldCharType="begin"/>
@@ -974,14 +966,30 @@
       <w:r>
         <w:t xml:space="preserve">Figure </w:t>
       </w:r>
-      <w:fldSimple w:instr=" SEQ Figure \* ARABIC ">
-        <w:r>
-          <w:rPr>
-            <w:noProof/>
-          </w:rPr>
-          <w:t>2</w:t>
-        </w:r>
-      </w:fldSimple>
+      <w:r>
+        <w:fldChar w:fldCharType="begin"/>
+      </w:r>
+      <w:r>
+        <w:instrText xml:space="preserve"> SEQ Figure </w:instrText>
+      </w:r>
+      <w:r>
+        <w:instrText xml:space="preserve">\* ARABIC </w:instrText>
+      </w:r>
+      <w:r>
+        <w:fldChar w:fldCharType="separate"/>
+      </w:r>
+      <w:r>
+        <w:rPr>
+          <w:noProof/>
+        </w:rPr>
+        <w:t>2</w:t>
+      </w:r>
+      <w:r>
+        <w:rPr>
+          <w:noProof/>
+        </w:rPr>
+        <w:fldChar w:fldCharType="end"/>
+      </w:r>
       <w:r>
         <w:t xml:space="preserve"> Example spectral signatures of three minerals</w:t>
       </w:r>
@@ -1010,6 +1018,7 @@
           <w:id w:val="1486738619"/>
           <w:citation/>
         </w:sdtPr>
+        <w:sdtEndPr/>
         <w:sdtContent>
           <w:r>
             <w:fldChar w:fldCharType="begin"/>
@@ -1042,6 +1051,7 @@
           <w:id w:val="-166170711"/>
           <w:citation/>
         </w:sdtPr>
+        <w:sdtEndPr/>
         <w:sdtContent>
           <w:r>
             <w:fldChar w:fldCharType="begin"/>
@@ -1074,6 +1084,7 @@
           <w:id w:val="-2036956083"/>
           <w:citation/>
         </w:sdtPr>
+        <w:sdtEndPr/>
         <w:sdtContent>
           <w:r>
             <w:fldChar w:fldCharType="begin"/>
@@ -1106,6 +1117,7 @@
           <w:id w:val="146178792"/>
           <w:citation/>
         </w:sdtPr>
+        <w:sdtEndPr/>
         <w:sdtContent>
           <w:r>
             <w:fldChar w:fldCharType="begin"/>
@@ -1195,6 +1207,7 @@
           <w:id w:val="-2054761970"/>
           <w:citation/>
         </w:sdtPr>
+        <w:sdtEndPr/>
         <w:sdtContent>
           <w:r>
             <w:fldChar w:fldCharType="begin"/>
@@ -1275,6 +1288,7 @@
           <w:id w:val="-427658298"/>
           <w:citation/>
         </w:sdtPr>
+        <w:sdtEndPr/>
         <w:sdtContent>
           <w:r>
             <w:fldChar w:fldCharType="begin"/>
@@ -1307,6 +1321,7 @@
           <w:id w:val="-346178956"/>
           <w:citation/>
         </w:sdtPr>
+        <w:sdtEndPr/>
         <w:sdtContent>
           <w:r>
             <w:fldChar w:fldCharType="begin"/>
@@ -1369,6 +1384,7 @@
           <w:id w:val="-650208665"/>
           <w:citation/>
         </w:sdtPr>
+        <w:sdtEndPr/>
         <w:sdtContent>
           <w:r>
             <w:fldChar w:fldCharType="begin"/>
@@ -1415,6 +1431,7 @@
           <w:id w:val="-781565999"/>
           <w:citation/>
         </w:sdtPr>
+        <w:sdtEndPr/>
         <w:sdtContent>
           <w:r>
             <w:fldChar w:fldCharType="begin"/>
@@ -1447,6 +1464,7 @@
           <w:id w:val="-752275448"/>
           <w:citation/>
         </w:sdtPr>
+        <w:sdtEndPr/>
         <w:sdtContent>
           <w:r>
             <w:fldChar w:fldCharType="begin"/>
@@ -1623,6 +1641,7 @@
           <w:id w:val="-400208397"/>
           <w:citation/>
         </w:sdtPr>
+        <w:sdtEndPr/>
         <w:sdtContent>
           <w:r>
             <w:fldChar w:fldCharType="begin"/>
@@ -1663,6 +1682,7 @@
           <w:id w:val="-1918083746"/>
           <w:citation/>
         </w:sdtPr>
+        <w:sdtEndPr/>
         <w:sdtContent>
           <w:r>
             <w:fldChar w:fldCharType="begin"/>
@@ -1705,6 +1725,7 @@
           <w:id w:val="-339238918"/>
           <w:citation/>
         </w:sdtPr>
+        <w:sdtEndPr/>
         <w:sdtContent>
           <w:r>
             <w:fldChar w:fldCharType="begin"/>
@@ -1757,6 +1778,7 @@
           <w:id w:val="366887068"/>
           <w:citation/>
         </w:sdtPr>
+        <w:sdtEndPr/>
         <w:sdtContent>
           <w:r>
             <w:fldChar w:fldCharType="begin"/>
@@ -1789,6 +1811,7 @@
           <w:id w:val="244838908"/>
           <w:citation/>
         </w:sdtPr>
+        <w:sdtEndPr/>
         <w:sdtContent>
           <w:r>
             <w:fldChar w:fldCharType="begin"/>
@@ -1836,6 +1859,7 @@
           <w:id w:val="-1799747379"/>
           <w:citation/>
         </w:sdtPr>
+        <w:sdtEndPr/>
         <w:sdtContent>
           <w:r>
             <w:fldChar w:fldCharType="begin"/>
@@ -1884,6 +1908,7 @@
           <w:id w:val="243070946"/>
           <w:citation/>
         </w:sdtPr>
+        <w:sdtEndPr/>
         <w:sdtContent>
           <w:r>
             <w:fldChar w:fldCharType="begin"/>
@@ -1981,14 +2006,27 @@
                             <w:r>
                               <w:t xml:space="preserve">Figure </w:t>
                             </w:r>
-                            <w:fldSimple w:instr=" SEQ Figure \* ARABIC ">
-                              <w:r>
-                                <w:rPr>
-                                  <w:noProof/>
-                                </w:rPr>
-                                <w:t>3</w:t>
-                              </w:r>
-                            </w:fldSimple>
+                            <w:r>
+                              <w:fldChar w:fldCharType="begin"/>
+                            </w:r>
+                            <w:r>
+                              <w:instrText xml:space="preserve"> SEQ Figure \* ARABIC </w:instrText>
+                            </w:r>
+                            <w:r>
+                              <w:fldChar w:fldCharType="separate"/>
+                            </w:r>
+                            <w:r>
+                              <w:rPr>
+                                <w:noProof/>
+                              </w:rPr>
+                              <w:t>3</w:t>
+                            </w:r>
+                            <w:r>
+                              <w:rPr>
+                                <w:noProof/>
+                              </w:rPr>
+                              <w:fldChar w:fldCharType="end"/>
+                            </w:r>
                             <w:r>
                               <w:t xml:space="preserve"> GERBIL software includes several innovative data visualization techniques</w:t>
                             </w:r>
@@ -2027,14 +2065,27 @@
                       <w:r>
                         <w:t xml:space="preserve">Figure </w:t>
                       </w:r>
-                      <w:fldSimple w:instr=" SEQ Figure \* ARABIC ">
-                        <w:r>
-                          <w:rPr>
-                            <w:noProof/>
-                          </w:rPr>
-                          <w:t>3</w:t>
-                        </w:r>
-                      </w:fldSimple>
+                      <w:r>
+                        <w:fldChar w:fldCharType="begin"/>
+                      </w:r>
+                      <w:r>
+                        <w:instrText xml:space="preserve"> SEQ Figure \* ARABIC </w:instrText>
+                      </w:r>
+                      <w:r>
+                        <w:fldChar w:fldCharType="separate"/>
+                      </w:r>
+                      <w:r>
+                        <w:rPr>
+                          <w:noProof/>
+                        </w:rPr>
+                        <w:t>3</w:t>
+                      </w:r>
+                      <w:r>
+                        <w:rPr>
+                          <w:noProof/>
+                        </w:rPr>
+                        <w:fldChar w:fldCharType="end"/>
+                      </w:r>
                       <w:r>
                         <w:t xml:space="preserve"> GERBIL software includes several innovative data visualization techniques</w:t>
                       </w:r>
@@ -2207,13 +2258,100 @@
         <w:spacing w:line="480" w:lineRule="auto"/>
       </w:pPr>
       <w:r>
-        <w:t>2</w:t>
+        <w:t>2.</w:t>
+      </w:r>
+      <w:r>
+        <w:tab/>
+      </w:r>
+      <w:r>
+        <w:t>HyperGix Overview</w:t>
+      </w:r>
+    </w:p>
+    <w:p>
+      <w:pPr>
+        <w:ind w:firstLine="720"/>
+      </w:pPr>
+      <w:r>
+        <w:t xml:space="preserve">HyperGix is an open-source, user-friendly desktop application to experiment with and learn about hyperspectral imagery. It is written in Python 3 and uses the </w:t>
+      </w:r>
+      <w:proofErr w:type="spellStart"/>
+      <w:r>
+        <w:t>PyQt</w:t>
+      </w:r>
+      <w:proofErr w:type="spellEnd"/>
+      <w:r>
+        <w:t xml:space="preserve"> GUI framework for its interface. The backend of HyperGix is </w:t>
+      </w:r>
+      <w:proofErr w:type="gramStart"/>
+      <w:r>
+        <w:t>a</w:t>
+      </w:r>
+      <w:proofErr w:type="gramEnd"/>
+      <w:r>
+        <w:t xml:space="preserve"> SQLite database included with the application that stores </w:t>
+      </w:r>
+      <w:r>
+        <w:t>data about the user’s hyperspectral files, as well as spectral information to be discussed in detail later in this report.</w:t>
+      </w:r>
+    </w:p>
+    <w:p>
+      <w:r>
+        <w:tab/>
+        <w:t xml:space="preserve">HyperGix aims to be intuitive and easy to use, with little instruction necessary. Presently it consists of three modules: Image Viewer, Spectra Manager, and USGS Search. </w:t>
+      </w:r>
+      <w:r>
+        <w:t xml:space="preserve"> Using HyperGix, the</w:t>
+      </w:r>
+      <w:r>
+        <w:t xml:space="preserve"> user </w:t>
+      </w:r>
+      <w:r>
+        <w:t>can</w:t>
+      </w:r>
+      <w:r>
+        <w:t xml:space="preserve"> organize and view hyperspectral files downloaded to their system, in either RGB (red, green, blue), single-band or </w:t>
+      </w:r>
+      <w:r>
+        <w:t>Normalized Difference Vegetation Index</w:t>
+      </w:r>
+      <w:r>
+        <w:t xml:space="preserve"> (NDVI) views. </w:t>
+      </w:r>
+      <w:r>
+        <w:t xml:space="preserve">The user may also perform Principal Component Analysis </w:t>
+      </w:r>
+      <w:r>
+        <w:lastRenderedPageBreak/>
+        <w:t>(PCA) on an image, define custom material classes and assign individual pixels from hyperspectral images to those classes to create a training set for classification tasks.</w:t>
+      </w:r>
+    </w:p>
+    <w:p>
+      <w:r>
+        <w:tab/>
+        <w:t xml:space="preserve">If the user does not have access to hyperspectral files, or is inexperienced in where to find them, the USGS Search interface allows them to simply search for a geolocation and query available hyperspectral scans to download from the United States Geological Society’s database of Hyperion satellite scans captured </w:t>
+      </w:r>
+      <w:r>
+        <w:t xml:space="preserve">from the years 2000 to 2017. </w:t>
+      </w:r>
+    </w:p>
+    <w:p>
+      <w:pPr>
+        <w:pStyle w:val="Heading2"/>
+        <w:spacing w:line="480" w:lineRule="auto"/>
+        <w:rPr>
+          <w:b w:val="0"/>
+          <w:bCs/>
+        </w:rPr>
+      </w:pPr>
+      <w:r>
+        <w:t>3</w:t>
       </w:r>
       <w:r>
         <w:t>.</w:t>
       </w:r>
       <w:r>
         <w:tab/>
+        <w:t xml:space="preserve">HyperGix </w:t>
       </w:r>
       <w:r>
         <w:t>System Requirements</w:t>
@@ -2221,12 +2359,859 @@
     </w:p>
     <w:p>
       <w:r>
-        <w:t xml:space="preserve">In developing a software application of my own to work with hyperspectral imagery, I felt it was important to place an emphasis on user experience and intuitive interface design. </w:t>
-      </w:r>
-    </w:p>
+        <w:tab/>
+        <w:t xml:space="preserve">HyperGix was written and designed for Windows 10 desktop machines. Though both Python 3 and the </w:t>
+      </w:r>
+      <w:proofErr w:type="spellStart"/>
+      <w:r>
+        <w:t>PyQt</w:t>
+      </w:r>
+      <w:proofErr w:type="spellEnd"/>
+      <w:r>
+        <w:t xml:space="preserve"> library are supported on Mac</w:t>
+      </w:r>
+      <w:r>
+        <w:t>,</w:t>
+      </w:r>
+      <w:r>
+        <w:t xml:space="preserve"> Linux,</w:t>
+      </w:r>
+      <w:r>
+        <w:t xml:space="preserve"> and older versions of Windows,</w:t>
+      </w:r>
+      <w:r>
+        <w:t xml:space="preserve"> no testing has been performed with HyperGix on those systems and support cannot be guaranteed. </w:t>
+      </w:r>
+    </w:p>
+    <w:p>
+      <w:pPr>
+        <w:rPr>
+          <w:b/>
+          <w:bCs/>
+        </w:rPr>
+      </w:pPr>
+      <w:r>
+        <w:tab/>
+        <w:t>HyperGix requires the installation of the Geospatial Data Abstraction Library (GDAL)</w:t>
+      </w:r>
+      <w:r>
+        <w:t xml:space="preserve"> to operate. GDAL is a free, open-source translator library and command-line tool to read and manipulate geospatial data files such as those used by HyperGix. Installation of GDAL </w:t>
+      </w:r>
+      <w:r>
+        <w:t xml:space="preserve">can be complex, and it is not included with HyperGix. A guide to installing it on Windows 10 can be found in the Appendix. Information about GDAL can be found at </w:t>
+      </w:r>
+      <w:hyperlink r:id="rId11" w:history="1">
+        <w:r>
+          <w:rPr>
+            <w:rStyle w:val="Hyperlink"/>
+            <w:b/>
+            <w:bCs/>
+          </w:rPr>
+          <w:t>www.gdal.org</w:t>
+        </w:r>
+      </w:hyperlink>
+      <w:r>
+        <w:rPr>
+          <w:b/>
+          <w:bCs/>
+        </w:rPr>
+        <w:t>.</w:t>
+      </w:r>
+    </w:p>
+    <w:p>
+      <w:r>
+        <w:rPr>
+          <w:b/>
+          <w:bCs/>
+        </w:rPr>
+        <w:tab/>
+      </w:r>
+      <w:r>
+        <w:t>HyperGix includes an installation of Python 3</w:t>
+      </w:r>
+      <w:r>
+        <w:t>.6</w:t>
+      </w:r>
+      <w:r>
+        <w:t>, as well as several Python libraries</w:t>
+      </w:r>
+      <w:r>
+        <w:t xml:space="preserve"> listed below</w:t>
+      </w:r>
+      <w:r>
+        <w:t xml:space="preserve">. These libraries are already packaged with the software so no action </w:t>
+      </w:r>
+      <w:r>
+        <w:t>should be</w:t>
+      </w:r>
+      <w:r>
+        <w:t xml:space="preserve"> required from the user.</w:t>
+      </w:r>
+      <w:r>
+        <w:t xml:space="preserve"> However, in the event of an issue, any of the libraries below can be easily acquired from the Python Package Library (pypl.org) and installed with PIP.</w:t>
+      </w:r>
+    </w:p>
+    <w:p>
+      <w:pPr>
+        <w:pStyle w:val="ListParagraph"/>
+        <w:numPr>
+          <w:ilvl w:val="0"/>
+          <w:numId w:val="3"/>
+        </w:numPr>
+        <w:spacing w:line="240" w:lineRule="auto"/>
+      </w:pPr>
+      <w:proofErr w:type="spellStart"/>
+      <w:r>
+        <w:t>brokenaxes</w:t>
+      </w:r>
+      <w:proofErr w:type="spellEnd"/>
+      <w:r>
+        <w:t xml:space="preserve"> 0.5.0</w:t>
+      </w:r>
+    </w:p>
+    <w:p>
+      <w:pPr>
+        <w:pStyle w:val="ListParagraph"/>
+        <w:numPr>
+          <w:ilvl w:val="0"/>
+          <w:numId w:val="3"/>
+        </w:numPr>
+        <w:spacing w:line="240" w:lineRule="auto"/>
+      </w:pPr>
+      <w:proofErr w:type="spellStart"/>
+      <w:r>
+        <w:lastRenderedPageBreak/>
+        <w:t>gdal</w:t>
+      </w:r>
+      <w:proofErr w:type="spellEnd"/>
+      <w:r>
+        <w:t xml:space="preserve"> 3.0.2</w:t>
+      </w:r>
+    </w:p>
+    <w:p>
+      <w:pPr>
+        <w:pStyle w:val="ListParagraph"/>
+        <w:numPr>
+          <w:ilvl w:val="0"/>
+          <w:numId w:val="3"/>
+        </w:numPr>
+        <w:spacing w:line="240" w:lineRule="auto"/>
+      </w:pPr>
+      <w:r>
+        <w:t>geocoder 1.38.1</w:t>
+      </w:r>
+    </w:p>
+    <w:p>
+      <w:pPr>
+        <w:pStyle w:val="ListParagraph"/>
+        <w:numPr>
+          <w:ilvl w:val="0"/>
+          <w:numId w:val="3"/>
+        </w:numPr>
+        <w:spacing w:line="240" w:lineRule="auto"/>
+      </w:pPr>
+      <w:r>
+        <w:t>matplotlib 3.4.3</w:t>
+      </w:r>
+    </w:p>
+    <w:p>
+      <w:pPr>
+        <w:pStyle w:val="ListParagraph"/>
+        <w:numPr>
+          <w:ilvl w:val="0"/>
+          <w:numId w:val="3"/>
+        </w:numPr>
+        <w:spacing w:line="240" w:lineRule="auto"/>
+      </w:pPr>
+      <w:proofErr w:type="spellStart"/>
+      <w:r>
+        <w:t>numpy</w:t>
+      </w:r>
+      <w:proofErr w:type="spellEnd"/>
+      <w:r>
+        <w:t xml:space="preserve"> 1.21.2</w:t>
+      </w:r>
+    </w:p>
+    <w:p>
+      <w:pPr>
+        <w:pStyle w:val="ListParagraph"/>
+        <w:numPr>
+          <w:ilvl w:val="0"/>
+          <w:numId w:val="3"/>
+        </w:numPr>
+        <w:spacing w:line="240" w:lineRule="auto"/>
+      </w:pPr>
+      <w:proofErr w:type="spellStart"/>
+      <w:r>
+        <w:t>pyqt</w:t>
+      </w:r>
+      <w:proofErr w:type="spellEnd"/>
+      <w:r>
+        <w:t xml:space="preserve"> 5.9.2</w:t>
+      </w:r>
+    </w:p>
+    <w:p>
+      <w:pPr>
+        <w:pStyle w:val="ListParagraph"/>
+        <w:numPr>
+          <w:ilvl w:val="0"/>
+          <w:numId w:val="3"/>
+        </w:numPr>
+        <w:spacing w:line="240" w:lineRule="auto"/>
+      </w:pPr>
+      <w:r>
+        <w:t>requests 2.26.0</w:t>
+      </w:r>
+    </w:p>
+    <w:p>
+      <w:pPr>
+        <w:pStyle w:val="ListParagraph"/>
+        <w:numPr>
+          <w:ilvl w:val="0"/>
+          <w:numId w:val="3"/>
+        </w:numPr>
+        <w:spacing w:line="240" w:lineRule="auto"/>
+      </w:pPr>
+      <w:r>
+        <w:t>spectral python 0.22.2</w:t>
+      </w:r>
+    </w:p>
+    <w:p>
+      <w:pPr>
+        <w:pStyle w:val="ListParagraph"/>
+        <w:numPr>
+          <w:ilvl w:val="0"/>
+          <w:numId w:val="3"/>
+        </w:numPr>
+        <w:spacing w:line="240" w:lineRule="auto"/>
+      </w:pPr>
+      <w:proofErr w:type="spellStart"/>
+      <w:r>
+        <w:t>sqlite</w:t>
+      </w:r>
+      <w:proofErr w:type="spellEnd"/>
+      <w:r>
+        <w:t xml:space="preserve"> 3.36.0</w:t>
+      </w:r>
+    </w:p>
+    <w:p>
+      <w:pPr>
+        <w:ind w:left="360"/>
+      </w:pPr>
+    </w:p>
+    <w:p>
+      <w:pPr>
+        <w:ind w:left="360"/>
+        <w:rPr>
+          <w:b/>
+          <w:bCs/>
+        </w:rPr>
+      </w:pPr>
+      <w:r>
+        <w:t xml:space="preserve">The HyperGix USGS Search feature also requires login credentials to the USGS EROS Registration System. Users may register an account at </w:t>
+      </w:r>
+      <w:r>
+        <w:rPr>
+          <w:b/>
+          <w:bCs/>
+        </w:rPr>
+        <w:t>ers.cr.usgs.gov/register</w:t>
+      </w:r>
+    </w:p>
+    <w:p>
+      <w:pPr>
+        <w:ind w:left="360"/>
+      </w:pPr>
+      <w:r>
+        <w:t>For demonstration purposes, login credentials are already included with the HyperGix download. However, if the user intends to use HyperGix extensively, it is encouraged they register their own account and input the credentials when prompted.</w:t>
+      </w:r>
+    </w:p>
+    <w:p>
+      <w:pPr>
+        <w:pStyle w:val="Heading2"/>
+        <w:spacing w:line="480" w:lineRule="auto"/>
+      </w:pPr>
+      <w:r>
+        <w:t>4</w:t>
+      </w:r>
+      <w:r>
+        <w:t>.</w:t>
+      </w:r>
+      <w:r>
+        <w:tab/>
+        <w:t xml:space="preserve">HyperGix </w:t>
+      </w:r>
+      <w:r>
+        <w:t>Design and Structure</w:t>
+      </w:r>
+    </w:p>
+    <w:p>
+      <w:pPr>
+        <w:pStyle w:val="Heading3"/>
+      </w:pPr>
+      <w:r>
+        <w:t>4.1 Module System</w:t>
+      </w:r>
+    </w:p>
+    <w:p>
+      <w:r>
+        <w:t xml:space="preserve">HyperGix version 1.0 consists of three modules separated into tabs at the top of the program interface. </w:t>
+      </w:r>
+      <w:r>
+        <w:t xml:space="preserve">These modules are also separated in the code as distinct classes – </w:t>
+      </w:r>
+      <w:proofErr w:type="spellStart"/>
+      <w:r>
+        <w:t>qViewer</w:t>
+      </w:r>
+      <w:proofErr w:type="spellEnd"/>
+      <w:r>
+        <w:t xml:space="preserve">, </w:t>
+      </w:r>
+      <w:proofErr w:type="spellStart"/>
+      <w:r>
+        <w:t>qProfileManager</w:t>
+      </w:r>
+      <w:proofErr w:type="spellEnd"/>
+      <w:r>
+        <w:t xml:space="preserve">, and </w:t>
+      </w:r>
+      <w:proofErr w:type="spellStart"/>
+      <w:r>
+        <w:t>qHypbrowser</w:t>
+      </w:r>
+      <w:proofErr w:type="spellEnd"/>
+      <w:r>
+        <w:t xml:space="preserve"> – which are defined in qviewer.py, qmanager.py, and qhypbrowser.py respectively. The main application is defined in main_pyqt.py. This file includes </w:t>
+      </w:r>
+      <w:r>
+        <w:t>code for the HyperGix application window and tab structure (</w:t>
+      </w:r>
+      <w:proofErr w:type="spellStart"/>
+      <w:r>
+        <w:t>MyNotebook</w:t>
+      </w:r>
+      <w:proofErr w:type="spellEnd"/>
+      <w:r>
+        <w:t xml:space="preserve"> class) as well as the many signals and slots used by </w:t>
+      </w:r>
+      <w:proofErr w:type="spellStart"/>
+      <w:r>
+        <w:t>PyQt</w:t>
+      </w:r>
+      <w:proofErr w:type="spellEnd"/>
+      <w:r>
+        <w:t xml:space="preserve"> for the different modules of the app to correspond with each other.  Developers are encouraged to continue this system of separating modules into distinct classes and </w:t>
+      </w:r>
+      <w:r>
+        <w:lastRenderedPageBreak/>
+        <w:t xml:space="preserve">adding a tab to the main interface that instantiates that class. It is required that all classes that intend to use the signal and slots system inherit from the </w:t>
+      </w:r>
+      <w:proofErr w:type="spellStart"/>
+      <w:r>
+        <w:t>PyQt</w:t>
+      </w:r>
+      <w:proofErr w:type="spellEnd"/>
+      <w:r>
+        <w:t xml:space="preserve"> </w:t>
+      </w:r>
+      <w:proofErr w:type="spellStart"/>
+      <w:r>
+        <w:t>QWidget</w:t>
+      </w:r>
+      <w:proofErr w:type="spellEnd"/>
+      <w:r>
+        <w:t xml:space="preserve"> or </w:t>
+      </w:r>
+      <w:proofErr w:type="spellStart"/>
+      <w:r>
+        <w:t>QFrame</w:t>
+      </w:r>
+      <w:proofErr w:type="spellEnd"/>
+      <w:r>
+        <w:t xml:space="preserve"> classes.</w:t>
+      </w:r>
+    </w:p>
+    <w:p>
+      <w:pPr>
+        <w:rPr>
+          <w:sz w:val="36"/>
+          <w:szCs w:val="36"/>
+        </w:rPr>
+      </w:pPr>
+      <w:r>
+        <w:rPr>
+          <w:b/>
+          <w:bCs/>
+          <w:sz w:val="36"/>
+          <w:szCs w:val="36"/>
+        </w:rPr>
+        <w:t>Image Viewer</w:t>
+      </w:r>
+    </w:p>
+    <w:p>
+      <w:r>
+        <w:t xml:space="preserve">Most of the time in HyperGix will be spent in the Image Viewer module. </w:t>
+      </w:r>
+      <w:r>
+        <w:t>Th</w:t>
+      </w:r>
+      <w:r>
+        <w:t xml:space="preserve">is </w:t>
+      </w:r>
+      <w:r>
+        <w:t xml:space="preserve">module is dedicated to viewing and managing the user’s hyperspectral image library and the files therein. </w:t>
+      </w:r>
+      <w:r>
+        <w:t xml:space="preserve">Upon opening HyperGix, any suitable </w:t>
+      </w:r>
+      <w:r>
+        <w:t xml:space="preserve">Hyperion </w:t>
+      </w:r>
+      <w:r>
+        <w:t xml:space="preserve">images contained in the </w:t>
+      </w:r>
+      <w:r>
+        <w:rPr>
+          <w:b/>
+          <w:bCs/>
+        </w:rPr>
+        <w:t>downloads</w:t>
+      </w:r>
+      <w:r>
+        <w:t xml:space="preserve"> folder in the HyperGix directory will be </w:t>
+      </w:r>
+      <w:r>
+        <w:t xml:space="preserve">automatically </w:t>
+      </w:r>
+      <w:r>
+        <w:t xml:space="preserve">added to the Scan Library list on the left side. </w:t>
+      </w:r>
+      <w:r>
+        <w:t xml:space="preserve">Hyperion images must have the file </w:t>
+      </w:r>
+      <w:proofErr w:type="gramStart"/>
+      <w:r>
+        <w:t xml:space="preserve">extension </w:t>
+      </w:r>
+      <w:r>
+        <w:rPr>
+          <w:b/>
+          <w:bCs/>
+        </w:rPr>
+        <w:t>.L</w:t>
+      </w:r>
+      <w:proofErr w:type="gramEnd"/>
+      <w:r>
+        <w:rPr>
+          <w:b/>
+          <w:bCs/>
+        </w:rPr>
+        <w:t>1R</w:t>
+      </w:r>
+      <w:r>
+        <w:t xml:space="preserve"> to be recognized and added to the image library</w:t>
+      </w:r>
+      <w:r>
+        <w:t xml:space="preserve"> automatically</w:t>
+      </w:r>
+      <w:r>
+        <w:t>.</w:t>
+      </w:r>
+    </w:p>
+    <w:p>
+      <w:r>
+        <w:tab/>
+      </w:r>
+      <w:r>
+        <w:t>Early in development, a</w:t>
+      </w:r>
+      <w:r>
+        <w:t xml:space="preserve">n error inherent to Hyperion image </w:t>
+      </w:r>
+      <w:r>
+        <w:t xml:space="preserve">header </w:t>
+      </w:r>
+      <w:r>
+        <w:t xml:space="preserve">files </w:t>
+      </w:r>
+      <w:r>
+        <w:t>was discovered in which</w:t>
+      </w:r>
+      <w:r>
+        <w:t xml:space="preserve"> the ‘header offset’ value </w:t>
+      </w:r>
+      <w:r>
+        <w:t>is mistakenly</w:t>
+      </w:r>
+      <w:r>
+        <w:t xml:space="preserve"> recorded as zero when it should be 2502</w:t>
+      </w:r>
+      <w:r>
+        <w:t>, causing the images to display incorrectly</w:t>
+      </w:r>
+      <w:r>
+        <w:t xml:space="preserve">. HyperGix </w:t>
+      </w:r>
+      <w:r>
+        <w:t>automatically handles and corrects this error so the images display accurately in the software.</w:t>
+      </w:r>
+    </w:p>
+    <w:p>
+      <w:r>
+        <w:tab/>
+        <w:t xml:space="preserve">HyperGix also allows for importing supported hyperspectral images from external directories. The location of the imported file on the user’s computer is stored in the SQLite database so moving the file to the ‘downloads’ folder is not necessary. At present, supported filetypes are limited </w:t>
+      </w:r>
+      <w:r>
+        <w:t xml:space="preserve">to </w:t>
+      </w:r>
+      <w:r>
+        <w:rPr>
+          <w:b/>
+          <w:bCs/>
+        </w:rPr>
+        <w:t>.lan, .hdr, .L1R, .tif, .hd5, and .he5</w:t>
+      </w:r>
+      <w:r>
+        <w:t>, though importing other filetypes can be attempted. HyperGix will attempt to use the GDAL library to convert an unsupported file into something it can read, but success is not guaranteed</w:t>
+      </w:r>
+      <w:r>
+        <w:t xml:space="preserve"> due to the lack of current standards in hyperspectral data storage.</w:t>
+      </w:r>
+    </w:p>
+    <w:p>
+      <w:r>
+        <w:tab/>
+        <w:t xml:space="preserve">The </w:t>
+      </w:r>
+      <w:r>
+        <w:rPr>
+          <w:b/>
+          <w:bCs/>
+        </w:rPr>
+        <w:t xml:space="preserve">Remove </w:t>
+      </w:r>
+      <w:proofErr w:type="gramStart"/>
+      <w:r>
+        <w:rPr>
+          <w:b/>
+          <w:bCs/>
+        </w:rPr>
+        <w:t>From</w:t>
+      </w:r>
+      <w:proofErr w:type="gramEnd"/>
+      <w:r>
+        <w:rPr>
+          <w:b/>
+          <w:bCs/>
+        </w:rPr>
+        <w:t xml:space="preserve"> Library</w:t>
+      </w:r>
+      <w:r>
+        <w:t xml:space="preserve"> button in the Image Viewer module will remove information about a spectral image from the internal database, but it will not delete the </w:t>
+      </w:r>
+      <w:r>
+        <w:lastRenderedPageBreak/>
+        <w:t>file from the user’s system. A future update may include a pop-up window to present this option.</w:t>
+      </w:r>
+    </w:p>
+    <w:p>
+      <w:r>
+        <w:tab/>
+        <w:t xml:space="preserve">Image files can be viewed in the application by double-clicking their name in the Scan Library list. Information about the file is displayed in the File Properties panel in the lower left side of the Image Viewer module. </w:t>
+      </w:r>
+      <w:r>
+        <w:t>This information is included in the image file itself and can vary by file format. For Hyperion scans, it includes the unique Scene ID assigned by the USGS, along with capture date and time, and the dimensions of the image. Hyperion images all consist of 242 bands and 256 columns (or samples</w:t>
+      </w:r>
+      <w:proofErr w:type="gramStart"/>
+      <w:r>
+        <w:t>)</w:t>
+      </w:r>
+      <w:proofErr w:type="gramEnd"/>
+      <w:r>
+        <w:t xml:space="preserve"> but the number of rows may vary.</w:t>
+      </w:r>
+    </w:p>
+    <w:p>
+      <w:r>
+        <w:tab/>
+        <w:t xml:space="preserve">The center area of the Image Viewer module allows the user to view an individual hyperspectral scan, pan and zoom on it, and save still frames of an area to their computer. </w:t>
+      </w:r>
+      <w:r>
+        <w:t>It also allows switching between three viewing modes.</w:t>
+      </w:r>
+    </w:p>
+    <w:p>
+      <w:r>
+        <w:tab/>
+      </w:r>
+      <w:r>
+        <w:rPr>
+          <w:b/>
+          <w:bCs/>
+        </w:rPr>
+        <w:t xml:space="preserve">RGB Mode </w:t>
+      </w:r>
+      <w:r>
+        <w:t>– a full color representation of the captured area. By default, bands 50, 27, and 17 are used for red, green, and blue values respectively but the user may select any bands for these values.</w:t>
+      </w:r>
+    </w:p>
+    <w:p>
+      <w:r>
+        <w:tab/>
+      </w:r>
+      <w:r>
+        <w:rPr>
+          <w:b/>
+          <w:bCs/>
+        </w:rPr>
+        <w:t>Single Band Mode</w:t>
+      </w:r>
+      <w:r>
+        <w:t xml:space="preserve"> – view a single band of the hyperspectral image. Some bands may include noisy data or no data at all.</w:t>
+      </w:r>
+      <w:r>
+        <w:t xml:space="preserve"> When hovering the cursor over the image, </w:t>
+      </w:r>
+      <w:r>
+        <w:t>single-band values for the pixel currently under the cursor are shown in the upper right corner of the central panel.</w:t>
+      </w:r>
+    </w:p>
+    <w:p>
+      <w:r>
+        <w:tab/>
+      </w:r>
+      <w:r>
+        <w:rPr>
+          <w:b/>
+          <w:bCs/>
+        </w:rPr>
+        <w:t>NDVI Mode</w:t>
+      </w:r>
+      <w:r>
+        <w:t xml:space="preserve"> – Normalized Difference Vegetation Index is a graphical indicator of </w:t>
+      </w:r>
+      <w:r>
+        <w:t>live green vegetation based on the nature of vegetation to reflect infrared light while absorbing red light. It provides an approximation of vegetation health in a region</w:t>
+      </w:r>
+      <w:r>
+        <w:t>.</w:t>
+      </w:r>
+      <w:r>
+        <w:t xml:space="preserve"> </w:t>
+      </w:r>
+      <w:r>
+        <w:t xml:space="preserve">HyperGix uses </w:t>
+      </w:r>
+      <w:r>
+        <w:t>green</w:t>
+      </w:r>
+      <w:r>
+        <w:t xml:space="preserve"> to</w:t>
+      </w:r>
+      <w:r>
+        <w:t xml:space="preserve"> </w:t>
+      </w:r>
+      <w:r>
+        <w:t>indicate</w:t>
+      </w:r>
+      <w:r>
+        <w:t xml:space="preserve"> </w:t>
+      </w:r>
+      <w:r>
+        <w:t xml:space="preserve">areas of </w:t>
+      </w:r>
+      <w:r>
+        <w:t xml:space="preserve">lush vegetation, red </w:t>
+      </w:r>
+      <w:r>
+        <w:t>to indicate</w:t>
+      </w:r>
+      <w:r>
+        <w:t xml:space="preserve"> inorganic materials or dead vegetation, </w:t>
+      </w:r>
+      <w:r>
+        <w:t>while black usually indicates</w:t>
+      </w:r>
+      <w:r>
+        <w:t xml:space="preserve"> bodies of water.</w:t>
+      </w:r>
+    </w:p>
+    <w:p>
+      <w:r>
+        <w:lastRenderedPageBreak/>
+        <w:t xml:space="preserve">By double clicking a spot within the image, </w:t>
+      </w:r>
+      <w:proofErr w:type="gramStart"/>
+      <w:r>
+        <w:t>a</w:t>
+      </w:r>
+      <w:proofErr w:type="gramEnd"/>
+      <w:r>
+        <w:t xml:space="preserve"> entire spectral profile of the single pixel clicked is presented on the right side of the Image Viewer module as a line graph. For Hyperion scans, a break is included on the X-axis to indicate the omission of bands 58 to 76 which are known to contain no data. </w:t>
+      </w:r>
+      <w:r>
+        <w:t>[</w:t>
+      </w:r>
+      <w:hyperlink r:id="rId12" w:history="1">
+        <w:r>
+          <w:rPr>
+            <w:rStyle w:val="Hyperlink"/>
+          </w:rPr>
+          <w:t>https://developers.arcgis.com/python/sample-notebooks/landcover-classification-using-hyperspectral-imagery-and-deep-learning/</w:t>
+        </w:r>
+      </w:hyperlink>
+      <w:r>
+        <w:t>] Near the bottom of the chart are bars that represent the areas of blue, green, red and near-infrared light among the spectral bands.</w:t>
+      </w:r>
+    </w:p>
+    <w:p>
+      <w:pPr>
+        <w:ind w:firstLine="720"/>
+      </w:pPr>
+      <w:r>
+        <w:t xml:space="preserve">Below the Pixel Spectra chart are two buttons. </w:t>
+      </w:r>
+      <w:r>
+        <w:rPr>
+          <w:b/>
+          <w:bCs/>
+        </w:rPr>
+        <w:t>Add Pixel to Profile</w:t>
+      </w:r>
+      <w:r>
+        <w:t xml:space="preserve"> will store the most recently viewed pixel spectra in the database, along with an assigned material class selected by the user. </w:t>
+      </w:r>
+      <w:r>
+        <w:rPr>
+          <w:b/>
+          <w:bCs/>
+        </w:rPr>
+        <w:t>Calculate PCA</w:t>
+      </w:r>
+      <w:r>
+        <w:t xml:space="preserve"> will perform principal component analysis</w:t>
+      </w:r>
+      <w:r>
+        <w:t xml:space="preserve">. </w:t>
+      </w:r>
+      <w:r>
+        <w:rPr>
+          <w:i/>
+          <w:iCs/>
+        </w:rPr>
+        <w:t>This process may take several seconds depending on the size of the file and may appear to freeze up the application.</w:t>
+      </w:r>
+      <w:r>
+        <w:t xml:space="preserve"> Please be patient while the extensive calculations are performed. This process will produce a covariance matrix as well as the </w:t>
+      </w:r>
+      <w:r>
+        <w:t>number</w:t>
+      </w:r>
+      <w:r>
+        <w:t xml:space="preserve"> of principal components necessary to represent 99% of the variance of the image data. </w:t>
+      </w:r>
+      <w:r>
+        <w:t>In most cases, this is less than 5. The individual principal components can be viewed in the central panel by adjusting the band slider at the bottom of the panel.</w:t>
+      </w:r>
+    </w:p>
+    <w:p/>
+    <w:p>
+      <w:pPr>
+        <w:rPr>
+          <w:b/>
+          <w:bCs/>
+          <w:sz w:val="36"/>
+          <w:szCs w:val="36"/>
+        </w:rPr>
+      </w:pPr>
+      <w:r>
+        <w:rPr>
+          <w:b/>
+          <w:bCs/>
+          <w:sz w:val="36"/>
+          <w:szCs w:val="36"/>
+        </w:rPr>
+        <w:t>Spectra Manager</w:t>
+      </w:r>
+    </w:p>
+    <w:p/>
+    <w:p/>
+    <w:p/>
+    <w:p/>
+    <w:p>
+      <w:r>
+        <w:lastRenderedPageBreak/>
+        <w:br w:type="page"/>
+      </w:r>
+    </w:p>
+    <w:p>
+      <w:r>
+        <w:lastRenderedPageBreak/>
+        <w:t>TO-DO LIST</w:t>
+      </w:r>
+    </w:p>
+    <w:p>
+      <w:pPr>
+        <w:pStyle w:val="ListParagraph"/>
+        <w:numPr>
+          <w:ilvl w:val="0"/>
+          <w:numId w:val="3"/>
+        </w:numPr>
+      </w:pPr>
+      <w:r>
+        <w:t>USGS login credential input</w:t>
+      </w:r>
+    </w:p>
+    <w:p>
+      <w:pPr>
+        <w:ind w:left="360"/>
+      </w:pPr>
+      <w:r>
+        <w:br w:type="page"/>
+      </w:r>
+    </w:p>
+    <w:p>
+      <w:r>
+        <w:lastRenderedPageBreak/>
+        <w:t>APPENDIX</w:t>
+      </w:r>
+    </w:p>
+    <w:p>
+      <w:r>
+        <w:t>Installing GDAL</w:t>
+      </w:r>
+    </w:p>
+    <w:p>
+      <w:pPr>
+        <w:ind w:firstLine="720"/>
+      </w:pPr>
+      <w:hyperlink r:id="rId13" w:history="1">
+        <w:r>
+          <w:rPr>
+            <w:rStyle w:val="Hyperlink"/>
+          </w:rPr>
+          <w:t>https://towardsdatascience.com/python-and-gdal-installation-automated-for-windows-10-f22686595447</w:t>
+        </w:r>
+      </w:hyperlink>
+    </w:p>
+    <w:p>
+      <w:r>
+        <w:t xml:space="preserve">Sample AVRIS and </w:t>
+      </w:r>
+      <w:proofErr w:type="spellStart"/>
+      <w:r>
+        <w:t>Hydice</w:t>
+      </w:r>
+      <w:proofErr w:type="spellEnd"/>
+      <w:r>
+        <w:t xml:space="preserve"> image downloads</w:t>
+      </w:r>
+    </w:p>
+    <w:p/>
     <w:sectPr>
-      <w:footerReference w:type="default" r:id="rId11"/>
-      <w:footerReference w:type="first" r:id="rId12"/>
+      <w:footerReference w:type="default" r:id="rId14"/>
+      <w:footerReference w:type="first" r:id="rId15"/>
       <w:pgSz w:w="12240" w:h="15840"/>
       <w:pgMar w:top="1440" w:right="1440" w:bottom="1440" w:left="1440" w:header="720" w:footer="720" w:gutter="0"/>
       <w:pgNumType w:start="1"/>
@@ -2525,11 +3510,127 @@
       </w:rPr>
     </w:lvl>
   </w:abstractNum>
+  <w:abstractNum w:abstractNumId="2" w15:restartNumberingAfterBreak="0">
+    <w:nsid w:val="7A4327A1"/>
+    <w:multiLevelType w:val="hybridMultilevel"/>
+    <w:tmpl w:val="10C24A60"/>
+    <w:lvl w:ilvl="0" w:tplc="04090001">
+      <w:start w:val="1"/>
+      <w:numFmt w:val="bullet"/>
+      <w:lvlText w:val=""/>
+      <w:lvlJc w:val="left"/>
+      <w:pPr>
+        <w:ind w:left="720" w:hanging="360"/>
+      </w:pPr>
+      <w:rPr>
+        <w:rFonts w:ascii="Symbol" w:hAnsi="Symbol" w:hint="default"/>
+      </w:rPr>
+    </w:lvl>
+    <w:lvl w:ilvl="1" w:tplc="04090003" w:tentative="1">
+      <w:start w:val="1"/>
+      <w:numFmt w:val="bullet"/>
+      <w:lvlText w:val="o"/>
+      <w:lvlJc w:val="left"/>
+      <w:pPr>
+        <w:ind w:left="1440" w:hanging="360"/>
+      </w:pPr>
+      <w:rPr>
+        <w:rFonts w:ascii="Courier New" w:hAnsi="Courier New" w:cs="Courier New" w:hint="default"/>
+      </w:rPr>
+    </w:lvl>
+    <w:lvl w:ilvl="2" w:tplc="04090005" w:tentative="1">
+      <w:start w:val="1"/>
+      <w:numFmt w:val="bullet"/>
+      <w:lvlText w:val=""/>
+      <w:lvlJc w:val="left"/>
+      <w:pPr>
+        <w:ind w:left="2160" w:hanging="360"/>
+      </w:pPr>
+      <w:rPr>
+        <w:rFonts w:ascii="Wingdings" w:hAnsi="Wingdings" w:hint="default"/>
+      </w:rPr>
+    </w:lvl>
+    <w:lvl w:ilvl="3" w:tplc="04090001" w:tentative="1">
+      <w:start w:val="1"/>
+      <w:numFmt w:val="bullet"/>
+      <w:lvlText w:val=""/>
+      <w:lvlJc w:val="left"/>
+      <w:pPr>
+        <w:ind w:left="2880" w:hanging="360"/>
+      </w:pPr>
+      <w:rPr>
+        <w:rFonts w:ascii="Symbol" w:hAnsi="Symbol" w:hint="default"/>
+      </w:rPr>
+    </w:lvl>
+    <w:lvl w:ilvl="4" w:tplc="04090003" w:tentative="1">
+      <w:start w:val="1"/>
+      <w:numFmt w:val="bullet"/>
+      <w:lvlText w:val="o"/>
+      <w:lvlJc w:val="left"/>
+      <w:pPr>
+        <w:ind w:left="3600" w:hanging="360"/>
+      </w:pPr>
+      <w:rPr>
+        <w:rFonts w:ascii="Courier New" w:hAnsi="Courier New" w:cs="Courier New" w:hint="default"/>
+      </w:rPr>
+    </w:lvl>
+    <w:lvl w:ilvl="5" w:tplc="04090005" w:tentative="1">
+      <w:start w:val="1"/>
+      <w:numFmt w:val="bullet"/>
+      <w:lvlText w:val=""/>
+      <w:lvlJc w:val="left"/>
+      <w:pPr>
+        <w:ind w:left="4320" w:hanging="360"/>
+      </w:pPr>
+      <w:rPr>
+        <w:rFonts w:ascii="Wingdings" w:hAnsi="Wingdings" w:hint="default"/>
+      </w:rPr>
+    </w:lvl>
+    <w:lvl w:ilvl="6" w:tplc="04090001" w:tentative="1">
+      <w:start w:val="1"/>
+      <w:numFmt w:val="bullet"/>
+      <w:lvlText w:val=""/>
+      <w:lvlJc w:val="left"/>
+      <w:pPr>
+        <w:ind w:left="5040" w:hanging="360"/>
+      </w:pPr>
+      <w:rPr>
+        <w:rFonts w:ascii="Symbol" w:hAnsi="Symbol" w:hint="default"/>
+      </w:rPr>
+    </w:lvl>
+    <w:lvl w:ilvl="7" w:tplc="04090003" w:tentative="1">
+      <w:start w:val="1"/>
+      <w:numFmt w:val="bullet"/>
+      <w:lvlText w:val="o"/>
+      <w:lvlJc w:val="left"/>
+      <w:pPr>
+        <w:ind w:left="5760" w:hanging="360"/>
+      </w:pPr>
+      <w:rPr>
+        <w:rFonts w:ascii="Courier New" w:hAnsi="Courier New" w:cs="Courier New" w:hint="default"/>
+      </w:rPr>
+    </w:lvl>
+    <w:lvl w:ilvl="8" w:tplc="04090005" w:tentative="1">
+      <w:start w:val="1"/>
+      <w:numFmt w:val="bullet"/>
+      <w:lvlText w:val=""/>
+      <w:lvlJc w:val="left"/>
+      <w:pPr>
+        <w:ind w:left="6480" w:hanging="360"/>
+      </w:pPr>
+      <w:rPr>
+        <w:rFonts w:ascii="Wingdings" w:hAnsi="Wingdings" w:hint="default"/>
+      </w:rPr>
+    </w:lvl>
+  </w:abstractNum>
   <w:num w:numId="1">
     <w:abstractNumId w:val="1"/>
   </w:num>
   <w:num w:numId="2">
     <w:abstractNumId w:val="0"/>
+  </w:num>
+  <w:num w:numId="3">
+    <w:abstractNumId w:val="2"/>
   </w:num>
 </w:numbering>
 </file>
@@ -3052,6 +4153,7 @@
   <w:style w:type="character" w:default="1" w:styleId="DefaultParagraphFont">
     <w:name w:val="Default Paragraph Font"/>
     <w:uiPriority w:val="1"/>
+    <w:semiHidden/>
     <w:unhideWhenUsed/>
   </w:style>
   <w:style w:type="table" w:default="1" w:styleId="TableNormal">

</xml_diff>